<commit_message>
Feito Normalization e iniciado remoção de Outliers
</commit_message>
<xml_diff>
--- a/Machine Learning/Aula Cap/Treinamento IA.docx
+++ b/Machine Learning/Aula Cap/Treinamento IA.docx
@@ -3,8 +3,6 @@
 <w:document xmlns:wpc="http://schemas.microsoft.com/office/word/2010/wordprocessingCanvas" xmlns:cx="http://schemas.microsoft.com/office/drawing/2014/chartex" xmlns:cx1="http://schemas.microsoft.com/office/drawing/2015/9/8/chartex" xmlns:cx2="http://schemas.microsoft.com/office/drawing/2015/10/21/chartex" xmlns:cx3="http://schemas.microsoft.com/office/drawing/2016/5/9/chartex" xmlns:cx4="http://schemas.microsoft.com/office/drawing/2016/5/10/chartex" xmlns:cx5="http://schemas.microsoft.com/office/drawing/2016/5/11/chartex" xmlns:cx6="http://schemas.microsoft.com/office/drawing/2016/5/12/chartex" xmlns:cx7="http://schemas.microsoft.com/office/drawing/2016/5/13/chartex" xmlns:cx8="http://schemas.microsoft.com/office/drawing/2016/5/14/chartex" xmlns:mc="http://schemas.openxmlformats.org/markup-compatibility/2006" xmlns:aink="http://schemas.microsoft.com/office/drawing/2016/ink" xmlns:am3d="http://schemas.microsoft.com/office/drawing/2017/model3d" xmlns:o="urn:schemas-microsoft-com:office:office" xmlns:r="http://schemas.openxmlformats.org/officeDocument/2006/relationships" xmlns:m="http://schemas.openxmlformats.org/officeDocument/2006/math" xmlns:v="urn:schemas-microsoft-com:vml" xmlns:wp14="http://schemas.microsoft.com/office/word/2010/wordprocessingDrawing" xmlns:wp="http://schemas.openxmlformats.org/drawingml/2006/wordprocessingDrawing" xmlns:w10="urn:schemas-microsoft-com:office:word" xmlns:w="http://schemas.openxmlformats.org/wordprocessingml/2006/main" xmlns:w14="http://schemas.microsoft.com/office/word/2010/wordml" xmlns:w15="http://schemas.microsoft.com/office/word/2012/wordml" xmlns:w16cid="http://schemas.microsoft.com/office/word/2016/wordml/cid" xmlns:w16se="http://schemas.microsoft.com/office/word/2015/wordml/symex" xmlns:wpg="http://schemas.microsoft.com/office/word/2010/wordprocessingGroup" xmlns:wpi="http://schemas.microsoft.com/office/word/2010/wordprocessingInk" xmlns:wne="http://schemas.microsoft.com/office/word/2006/wordml" xmlns:wps="http://schemas.microsoft.com/office/word/2010/wordprocessingShape" mc:Ignorable="w14 w15 w16se w16cid wp14">
   <w:body>
     <w:p>
-      <w:bookmarkStart w:id="0" w:name="_GoBack"/>
-      <w:bookmarkEnd w:id="0"/>
       <w:r>
         <w:rPr>
           <w:b/>
@@ -1505,6 +1503,584 @@
       </w:r>
     </w:p>
     <w:p/>
+    <w:p>
+      <w:pPr>
+        <w:jc w:val="center"/>
+        <w:rPr>
+          <w:b/>
+          <w:sz w:val="28"/>
+        </w:rPr>
+      </w:pPr>
+      <w:r>
+        <w:rPr>
+          <w:b/>
+          <w:sz w:val="28"/>
+        </w:rPr>
+        <w:t xml:space="preserve">Data </w:t>
+      </w:r>
+      <w:proofErr w:type="spellStart"/>
+      <w:r>
+        <w:rPr>
+          <w:b/>
+          <w:sz w:val="28"/>
+        </w:rPr>
+        <w:t>Scaling</w:t>
+      </w:r>
+      <w:proofErr w:type="spellEnd"/>
+    </w:p>
+    <w:p>
+      <w:r>
+        <w:t xml:space="preserve">Uma etapa de </w:t>
+      </w:r>
+      <w:proofErr w:type="spellStart"/>
+      <w:proofErr w:type="gramStart"/>
+      <w:r>
+        <w:t>pré</w:t>
+      </w:r>
+      <w:proofErr w:type="spellEnd"/>
+      <w:r>
+        <w:t xml:space="preserve"> processamento</w:t>
+      </w:r>
+      <w:proofErr w:type="gramEnd"/>
+      <w:r>
+        <w:t xml:space="preserve"> de dados</w:t>
+      </w:r>
+      <w:r>
+        <w:t>.</w:t>
+      </w:r>
+      <w:r>
+        <w:t xml:space="preserve"> Deixar os atributos na mesma escala, para </w:t>
+      </w:r>
+      <w:r>
+        <w:t>quando usar algum algoritmo</w:t>
+      </w:r>
+      <w:r>
+        <w:t xml:space="preserve"> de </w:t>
+      </w:r>
+      <w:r>
+        <w:rPr>
+          <w:b/>
+        </w:rPr>
+        <w:t>Distância Euclidiana</w:t>
+      </w:r>
+      <w:r>
+        <w:t xml:space="preserve"> (</w:t>
+      </w:r>
+      <w:r>
+        <w:t>é a distância entre dois pontos</w:t>
+      </w:r>
+      <w:r>
+        <w:t xml:space="preserve">. </w:t>
+      </w:r>
+      <w:proofErr w:type="spellStart"/>
+      <w:r>
+        <w:t>Exem</w:t>
+      </w:r>
+      <w:proofErr w:type="spellEnd"/>
+      <w:r>
+        <w:t xml:space="preserve">.: KNN), não </w:t>
+      </w:r>
+      <w:r>
+        <w:t xml:space="preserve">seja dado maior importância para </w:t>
+      </w:r>
+      <w:r>
+        <w:t>o dado que possui um valor maior</w:t>
+      </w:r>
+      <w:r>
+        <w:t>.</w:t>
+      </w:r>
+      <w:r>
+        <w:t xml:space="preserve"> </w:t>
+      </w:r>
+    </w:p>
+    <w:p>
+      <w:r>
+        <w:t>N</w:t>
+      </w:r>
+      <w:r>
+        <w:t xml:space="preserve">ecessária </w:t>
+      </w:r>
+      <w:r>
+        <w:t>quando variáveis ​​abrangem diferentes faixas</w:t>
+      </w:r>
+      <w:r>
+        <w:t>.</w:t>
+      </w:r>
+    </w:p>
+    <w:p>
+      <w:r>
+        <w:t xml:space="preserve">Exemplos de Data </w:t>
+      </w:r>
+      <w:proofErr w:type="spellStart"/>
+      <w:r>
+        <w:t>Scaling</w:t>
+      </w:r>
+      <w:proofErr w:type="spellEnd"/>
+      <w:r>
+        <w:t>:</w:t>
+      </w:r>
+    </w:p>
+    <w:p>
+      <w:r>
+        <w:rPr>
+          <w:b/>
+        </w:rPr>
+        <w:t xml:space="preserve">Range </w:t>
+      </w:r>
+      <w:proofErr w:type="spellStart"/>
+      <w:r>
+        <w:rPr>
+          <w:b/>
+        </w:rPr>
+        <w:t>Scaling</w:t>
+      </w:r>
+      <w:proofErr w:type="spellEnd"/>
+      <w:r>
+        <w:rPr>
+          <w:b/>
+        </w:rPr>
+        <w:t>:</w:t>
+      </w:r>
+      <w:r>
+        <w:rPr>
+          <w:b/>
+        </w:rPr>
+        <w:t xml:space="preserve"> </w:t>
+      </w:r>
+      <w:r>
+        <w:t>transforma os valores em outra faixa que geralmente inclui uma mudança e uma mudança de escala (ampliação ou redução)</w:t>
+      </w:r>
+      <w:r>
+        <w:t>. Equ</w:t>
+      </w:r>
+      <w:r>
+        <w:t>a</w:t>
+      </w:r>
+      <w:r>
+        <w:t>ção:</w:t>
+      </w:r>
+    </w:p>
+    <w:p>
+      <w:pPr>
+        <w:jc w:val="center"/>
+        <w:rPr>
+          <w:b/>
+        </w:rPr>
+      </w:pPr>
+      <w:r>
+        <w:rPr>
+          <w:noProof/>
+        </w:rPr>
+        <w:lastRenderedPageBreak/>
+        <w:drawing>
+          <wp:inline distT="0" distB="0" distL="0" distR="0" wp14:anchorId="71D928AB" wp14:editId="1874C94C">
+            <wp:extent cx="3086100" cy="2495550"/>
+            <wp:effectExtent l="0" t="0" r="0" b="0"/>
+            <wp:docPr id="1" name="Imagem 1" descr="http://www.statistics4u.com/fundstat_eng/img/hl_scaling_range.png"/>
+            <wp:cNvGraphicFramePr>
+              <a:graphicFrameLocks xmlns:a="http://schemas.openxmlformats.org/drawingml/2006/main" noChangeAspect="1"/>
+            </wp:cNvGraphicFramePr>
+            <a:graphic xmlns:a="http://schemas.openxmlformats.org/drawingml/2006/main">
+              <a:graphicData uri="http://schemas.openxmlformats.org/drawingml/2006/picture">
+                <pic:pic xmlns:pic="http://schemas.openxmlformats.org/drawingml/2006/picture">
+                  <pic:nvPicPr>
+                    <pic:cNvPr id="0" name="Picture 1" descr="http://www.statistics4u.com/fundstat_eng/img/hl_scaling_range.png"/>
+                    <pic:cNvPicPr>
+                      <a:picLocks noChangeAspect="1" noChangeArrowheads="1"/>
+                    </pic:cNvPicPr>
+                  </pic:nvPicPr>
+                  <pic:blipFill>
+                    <a:blip r:embed="rId5">
+                      <a:extLst>
+                        <a:ext uri="{28A0092B-C50C-407E-A947-70E740481C1C}">
+                          <a14:useLocalDpi xmlns:a14="http://schemas.microsoft.com/office/drawing/2010/main" val="0"/>
+                        </a:ext>
+                      </a:extLst>
+                    </a:blip>
+                    <a:srcRect/>
+                    <a:stretch>
+                      <a:fillRect/>
+                    </a:stretch>
+                  </pic:blipFill>
+                  <pic:spPr bwMode="auto">
+                    <a:xfrm>
+                      <a:off x="0" y="0"/>
+                      <a:ext cx="3086100" cy="2495550"/>
+                    </a:xfrm>
+                    <a:prstGeom prst="rect">
+                      <a:avLst/>
+                    </a:prstGeom>
+                    <a:noFill/>
+                    <a:ln>
+                      <a:noFill/>
+                    </a:ln>
+                  </pic:spPr>
+                </pic:pic>
+              </a:graphicData>
+            </a:graphic>
+          </wp:inline>
+        </w:drawing>
+      </w:r>
+    </w:p>
+    <w:p>
+      <w:proofErr w:type="spellStart"/>
+      <w:r>
+        <w:rPr>
+          <w:b/>
+        </w:rPr>
+        <w:t>Mean</w:t>
+      </w:r>
+      <w:proofErr w:type="spellEnd"/>
+      <w:r>
+        <w:rPr>
+          <w:b/>
+        </w:rPr>
+        <w:t xml:space="preserve"> </w:t>
+      </w:r>
+      <w:proofErr w:type="spellStart"/>
+      <w:r>
+        <w:rPr>
+          <w:b/>
+        </w:rPr>
+        <w:t>Centering</w:t>
+      </w:r>
+      <w:proofErr w:type="spellEnd"/>
+      <w:r>
+        <w:rPr>
+          <w:b/>
+        </w:rPr>
+        <w:t xml:space="preserve">: </w:t>
+      </w:r>
+      <w:r>
+        <w:t>Média dos dados</w:t>
+      </w:r>
+    </w:p>
+    <w:p>
+      <w:proofErr w:type="spellStart"/>
+      <w:r>
+        <w:rPr>
+          <w:b/>
+        </w:rPr>
+        <w:t>Standardization</w:t>
+      </w:r>
+      <w:proofErr w:type="spellEnd"/>
+      <w:r>
+        <w:rPr>
+          <w:b/>
+        </w:rPr>
+        <w:t xml:space="preserve"> </w:t>
+      </w:r>
+      <w:r>
+        <w:rPr>
+          <w:b/>
+        </w:rPr>
+        <w:t>(Padronização)</w:t>
+      </w:r>
+      <w:r>
+        <w:rPr>
+          <w:b/>
+        </w:rPr>
+        <w:t xml:space="preserve">: </w:t>
+      </w:r>
+      <w:r>
+        <w:t xml:space="preserve">A padronização (às vezes também chamada de dimensionamento automático ou transformação </w:t>
+      </w:r>
+      <w:proofErr w:type="gramStart"/>
+      <w:r>
+        <w:t>z )</w:t>
+      </w:r>
+      <w:proofErr w:type="gramEnd"/>
+      <w:r>
+        <w:t xml:space="preserve"> é o procedimento de dimensionamento que resulta em uma média zero e variação de unidade de qualquer variável do descritor. Para cada valor de dados, a média μ deve ser subtraída e o resultado deve ser dividido pelo desvio padrão σ (observe que a ordem dessas duas operações não deve ser revertida):</w:t>
+      </w:r>
+    </w:p>
+    <w:p>
+      <w:pPr>
+        <w:jc w:val="center"/>
+      </w:pPr>
+      <w:r>
+        <w:t>Y = (X - μ) / σ</w:t>
+      </w:r>
+    </w:p>
+    <w:p>
+      <w:pPr>
+        <w:jc w:val="center"/>
+      </w:pPr>
+      <w:r>
+        <w:t>X = X – média(X) / desvio</w:t>
+      </w:r>
+      <w:r>
+        <w:t xml:space="preserve"> padrão (X)</w:t>
+      </w:r>
+    </w:p>
+    <w:p>
+      <w:proofErr w:type="spellStart"/>
+      <w:r>
+        <w:rPr>
+          <w:b/>
+        </w:rPr>
+        <w:t>Normalization</w:t>
+      </w:r>
+      <w:proofErr w:type="spellEnd"/>
+      <w:r>
+        <w:rPr>
+          <w:b/>
+        </w:rPr>
+        <w:t xml:space="preserve"> (Normalização)</w:t>
+      </w:r>
+      <w:r>
+        <w:t>:</w:t>
+      </w:r>
+    </w:p>
+    <w:p/>
+    <w:p>
+      <w:r>
+        <w:t>X = X – mínimo(X) / máximo (X) – mínimo (X)</w:t>
+      </w:r>
+    </w:p>
+    <w:p/>
+    <w:p/>
+    <w:p>
+      <w:pPr>
+        <w:jc w:val="center"/>
+        <w:rPr>
+          <w:b/>
+          <w:sz w:val="28"/>
+        </w:rPr>
+      </w:pPr>
+      <w:r>
+        <w:rPr>
+          <w:b/>
+          <w:sz w:val="28"/>
+        </w:rPr>
+        <w:t>Variáveis</w:t>
+      </w:r>
+    </w:p>
+    <w:p>
+      <w:r>
+        <w:t>Qualitativa: características</w:t>
+      </w:r>
+      <w:r>
+        <w:t xml:space="preserve"> (Exe</w:t>
+      </w:r>
+      <w:r>
+        <w:t>.</w:t>
+      </w:r>
+      <w:r>
+        <w:t>: sexo, cor dos olhos, cabelos)</w:t>
+      </w:r>
+    </w:p>
+    <w:p>
+      <w:r>
+        <w:t>Ordinal: pertence a algo</w:t>
+      </w:r>
+      <w:r>
+        <w:t>, atribui ordem de grandeza, pertence a</w:t>
+      </w:r>
+      <w:r>
+        <w:t xml:space="preserve"> uma ordem ou</w:t>
+      </w:r>
+      <w:r>
+        <w:t xml:space="preserve"> grupo</w:t>
+      </w:r>
+    </w:p>
+    <w:p>
+      <w:r>
+        <w:t xml:space="preserve">Quantitativa: </w:t>
+      </w:r>
+      <w:r>
+        <w:t>falamos de números, quantidade de coisas.</w:t>
+      </w:r>
+    </w:p>
+    <w:p>
+      <w:r>
+        <w:tab/>
+      </w:r>
+      <w:bookmarkStart w:id="0" w:name="_GoBack"/>
+      <w:bookmarkEnd w:id="0"/>
+    </w:p>
+    <w:p>
+      <w:pPr>
+        <w:jc w:val="center"/>
+        <w:rPr>
+          <w:b/>
+          <w:sz w:val="28"/>
+        </w:rPr>
+      </w:pPr>
+      <w:r>
+        <w:rPr>
+          <w:b/>
+          <w:sz w:val="28"/>
+        </w:rPr>
+        <w:t>Amostra População</w:t>
+      </w:r>
+    </w:p>
+    <w:p>
+      <w:r>
+        <w:t>Amostra</w:t>
+      </w:r>
+      <w:r>
+        <w:t xml:space="preserve"> (amostragem)</w:t>
+      </w:r>
+      <w:r>
+        <w:t>: tira uma parcela</w:t>
+      </w:r>
+      <w:r>
+        <w:t xml:space="preserve"> da população</w:t>
+      </w:r>
+      <w:r>
+        <w:t xml:space="preserve"> (Exe. Exame de sangue, tira um pouco o sangue)</w:t>
+      </w:r>
+    </w:p>
+    <w:p>
+      <w:r>
+        <w:rPr>
+          <w:b/>
+        </w:rPr>
+        <w:t>População finita</w:t>
+      </w:r>
+      <w:r>
+        <w:t>: dados que consegue contar</w:t>
+      </w:r>
+      <w:r>
+        <w:t xml:space="preserve"> (Exe. Alunos de uma escola)</w:t>
+      </w:r>
+    </w:p>
+    <w:p>
+      <w:r>
+        <w:rPr>
+          <w:b/>
+        </w:rPr>
+        <w:t>População infinita</w:t>
+      </w:r>
+      <w:r>
+        <w:t>: dados que não consegue contar</w:t>
+      </w:r>
+      <w:r>
+        <w:t>,</w:t>
+      </w:r>
+      <w:r>
+        <w:t xml:space="preserve"> </w:t>
+      </w:r>
+      <w:r>
+        <w:t>não tem um limite</w:t>
+      </w:r>
+      <w:r>
+        <w:t xml:space="preserve"> (Exe. Contar folhas da árvore. Durante o processo pode cair folhas e nascerem novas)</w:t>
+      </w:r>
+    </w:p>
+    <w:p>
+      <w:pPr>
+        <w:jc w:val="center"/>
+        <w:rPr>
+          <w:b/>
+          <w:sz w:val="24"/>
+        </w:rPr>
+      </w:pPr>
+      <w:r>
+        <w:rPr>
+          <w:b/>
+          <w:sz w:val="24"/>
+        </w:rPr>
+        <w:lastRenderedPageBreak/>
+        <w:t>Técnicas</w:t>
+      </w:r>
+    </w:p>
+    <w:p>
+      <w:r>
+        <w:rPr>
+          <w:b/>
+        </w:rPr>
+        <w:t>Amost</w:t>
+      </w:r>
+      <w:r>
+        <w:rPr>
+          <w:b/>
+        </w:rPr>
+        <w:t>ragem sistemática:</w:t>
+      </w:r>
+      <w:r>
+        <w:t xml:space="preserve"> elabora um sistema para fazer uma amostra</w:t>
+      </w:r>
+      <w:r>
+        <w:t>, faz uma regra</w:t>
+      </w:r>
+      <w:r>
+        <w:t>. (Exe. Pegar todos os alunos que o número da chamada termina com 0).</w:t>
+      </w:r>
+      <w:r>
+        <w:t xml:space="preserve"> Não pode ser tendencioso.</w:t>
+      </w:r>
+    </w:p>
+    <w:p>
+      <w:r>
+        <w:rPr>
+          <w:b/>
+        </w:rPr>
+        <w:t>Amostragem casual simples:</w:t>
+      </w:r>
+      <w:r>
+        <w:t xml:space="preserve"> </w:t>
+      </w:r>
+      <w:r>
+        <w:t>Tendem ao aleatório</w:t>
+      </w:r>
+      <w:r>
+        <w:t>, escolher as coisas sem uma “regra”</w:t>
+      </w:r>
+      <w:r>
+        <w:t xml:space="preserve"> (Exe. Fechar o olho e escolher uma linha)</w:t>
+      </w:r>
+      <w:r>
+        <w:t>.</w:t>
+      </w:r>
+    </w:p>
+    <w:p>
+      <w:r>
+        <w:rPr>
+          <w:b/>
+        </w:rPr>
+        <w:t>Amostragem estratificada</w:t>
+      </w:r>
+      <w:r>
+        <w:t>: uma determinada característica/variável é um extrato</w:t>
+      </w:r>
+      <w:r>
+        <w:t xml:space="preserve"> (porção)</w:t>
+      </w:r>
+      <w:r>
+        <w:t xml:space="preserve">. Uma amostra composta </w:t>
+      </w:r>
+      <w:r>
+        <w:t>por elementos provenientes</w:t>
+      </w:r>
+      <w:r>
+        <w:t xml:space="preserve"> por todos os extratos da população.</w:t>
+      </w:r>
+    </w:p>
+    <w:p>
+      <w:r>
+        <w:rPr>
+          <w:b/>
+        </w:rPr>
+        <w:t>Amostra de conveniência</w:t>
+      </w:r>
+      <w:r>
+        <w:t xml:space="preserve">: </w:t>
+      </w:r>
+      <w:r>
+        <w:t>são os dados que “eu tenho”</w:t>
+      </w:r>
+      <w:r>
+        <w:t xml:space="preserve">, </w:t>
+      </w:r>
+      <w:r>
+        <w:t>trabalha com o que já possui</w:t>
+      </w:r>
+      <w:r>
+        <w:t>. Sabe que tem outros lugares, mas só pode usar determinada quantidade, o que já possui.</w:t>
+      </w:r>
+    </w:p>
     <w:sectPr>
       <w:pgSz w:w="11906" w:h="16838"/>
       <w:pgMar w:top="1417" w:right="1701" w:bottom="1417" w:left="1701" w:header="708" w:footer="708" w:gutter="0"/>
@@ -2885,6 +3461,59 @@
       <w:contextualSpacing/>
     </w:pPr>
   </w:style>
+  <w:style w:type="character" w:styleId="Hyperlink">
+    <w:name w:val="Hyperlink"/>
+    <w:basedOn w:val="Fontepargpadro"/>
+    <w:uiPriority w:val="99"/>
+    <w:unhideWhenUsed/>
+    <w:rsid w:val="00555801"/>
+    <w:rPr>
+      <w:color w:val="0563C1" w:themeColor="hyperlink"/>
+      <w:u w:val="single"/>
+    </w:rPr>
+  </w:style>
+  <w:style w:type="character" w:styleId="MenoPendente">
+    <w:name w:val="Unresolved Mention"/>
+    <w:basedOn w:val="Fontepargpadro"/>
+    <w:uiPriority w:val="99"/>
+    <w:semiHidden/>
+    <w:unhideWhenUsed/>
+    <w:rsid w:val="00555801"/>
+    <w:rPr>
+      <w:color w:val="605E5C"/>
+      <w:shd w:val="clear" w:color="auto" w:fill="E1DFDD"/>
+    </w:rPr>
+  </w:style>
+  <w:style w:type="paragraph" w:styleId="Textodebalo">
+    <w:name w:val="Balloon Text"/>
+    <w:basedOn w:val="Normal"/>
+    <w:link w:val="TextodebaloChar"/>
+    <w:uiPriority w:val="99"/>
+    <w:semiHidden/>
+    <w:unhideWhenUsed/>
+    <w:rsid w:val="00073CCB"/>
+    <w:pPr>
+      <w:spacing w:after="0" w:line="240" w:lineRule="auto"/>
+    </w:pPr>
+    <w:rPr>
+      <w:rFonts w:ascii="Segoe UI" w:hAnsi="Segoe UI" w:cs="Segoe UI"/>
+      <w:sz w:val="18"/>
+      <w:szCs w:val="18"/>
+    </w:rPr>
+  </w:style>
+  <w:style w:type="character" w:customStyle="1" w:styleId="TextodebaloChar">
+    <w:name w:val="Texto de balão Char"/>
+    <w:basedOn w:val="Fontepargpadro"/>
+    <w:link w:val="Textodebalo"/>
+    <w:uiPriority w:val="99"/>
+    <w:semiHidden/>
+    <w:rsid w:val="00073CCB"/>
+    <w:rPr>
+      <w:rFonts w:ascii="Segoe UI" w:hAnsi="Segoe UI" w:cs="Segoe UI"/>
+      <w:sz w:val="18"/>
+      <w:szCs w:val="18"/>
+    </w:rPr>
+  </w:style>
 </w:styles>
 </file>
 

</xml_diff>